<commit_message>
Se añadió diagrama de clases - SVO_DA
</commit_message>
<xml_diff>
--- a/Desarrollo/SVO/Documentos/Analisis y Diseño/SVO_DA.docx
+++ b/Desarrollo/SVO/Documentos/Analisis y Diseño/SVO_DA.docx
@@ -1,6 +1,6 @@
 
 <file path=word/document.xml><?xml version="1.0" encoding="utf-8"?>
-<w:document xmlns:wpc="http://schemas.microsoft.com/office/word/2010/wordprocessingCanvas" xmlns:cx="http://schemas.microsoft.com/office/drawing/2014/chartex" xmlns:mc="http://schemas.openxmlformats.org/markup-compatibility/2006" xmlns:o="urn:schemas-microsoft-com:office:office" xmlns:r="http://schemas.openxmlformats.org/officeDocument/2006/relationships" xmlns:m="http://schemas.openxmlformats.org/officeDocument/2006/math" xmlns:v="urn:schemas-microsoft-com:vml" xmlns:wp14="http://schemas.microsoft.com/office/word/2010/wordprocessingDrawing" xmlns:wp="http://schemas.openxmlformats.org/drawingml/2006/wordprocessingDrawing" xmlns:w10="urn:schemas-microsoft-com:office:word" xmlns:w="http://schemas.openxmlformats.org/wordprocessingml/2006/main" xmlns:w14="http://schemas.microsoft.com/office/word/2010/wordml" xmlns:w15="http://schemas.microsoft.com/office/word/2012/wordml" xmlns:w16se="http://schemas.microsoft.com/office/word/2015/wordml/symex" xmlns:wpg="http://schemas.microsoft.com/office/word/2010/wordprocessingGroup" xmlns:wpi="http://schemas.microsoft.com/office/word/2010/wordprocessingInk" xmlns:wne="http://schemas.microsoft.com/office/word/2006/wordml" xmlns:wps="http://schemas.microsoft.com/office/word/2010/wordprocessingShape" mc:Ignorable="w14 w15 w16se wp14">
+<w:document xmlns:wpc="http://schemas.microsoft.com/office/word/2010/wordprocessingCanvas" xmlns:cx="http://schemas.microsoft.com/office/drawing/2014/chartex" xmlns:cx1="http://schemas.microsoft.com/office/drawing/2015/9/8/chartex" xmlns:cx2="http://schemas.microsoft.com/office/drawing/2015/10/21/chartex" xmlns:cx3="http://schemas.microsoft.com/office/drawing/2016/5/9/chartex" xmlns:cx4="http://schemas.microsoft.com/office/drawing/2016/5/10/chartex" xmlns:cx5="http://schemas.microsoft.com/office/drawing/2016/5/11/chartex" xmlns:cx6="http://schemas.microsoft.com/office/drawing/2016/5/12/chartex" xmlns:cx7="http://schemas.microsoft.com/office/drawing/2016/5/13/chartex" xmlns:cx8="http://schemas.microsoft.com/office/drawing/2016/5/14/chartex" xmlns:mc="http://schemas.openxmlformats.org/markup-compatibility/2006" xmlns:aink="http://schemas.microsoft.com/office/drawing/2016/ink" xmlns:am3d="http://schemas.microsoft.com/office/drawing/2017/model3d" xmlns:o="urn:schemas-microsoft-com:office:office" xmlns:r="http://schemas.openxmlformats.org/officeDocument/2006/relationships" xmlns:m="http://schemas.openxmlformats.org/officeDocument/2006/math" xmlns:v="urn:schemas-microsoft-com:vml" xmlns:wp14="http://schemas.microsoft.com/office/word/2010/wordprocessingDrawing" xmlns:wp="http://schemas.openxmlformats.org/drawingml/2006/wordprocessingDrawing" xmlns:w10="urn:schemas-microsoft-com:office:word" xmlns:w="http://schemas.openxmlformats.org/wordprocessingml/2006/main" xmlns:w14="http://schemas.microsoft.com/office/word/2010/wordml" xmlns:w15="http://schemas.microsoft.com/office/word/2012/wordml" xmlns:w16cid="http://schemas.microsoft.com/office/word/2016/wordml/cid" xmlns:w16se="http://schemas.microsoft.com/office/word/2015/wordml/symex" xmlns:wpg="http://schemas.microsoft.com/office/word/2010/wordprocessingGroup" xmlns:wpi="http://schemas.microsoft.com/office/word/2010/wordprocessingInk" xmlns:wne="http://schemas.microsoft.com/office/word/2006/wordml" xmlns:wps="http://schemas.microsoft.com/office/word/2010/wordprocessingShape" mc:Ignorable="w14 w15 w16se w16cid wp14">
   <w:body>
     <w:p>
       <w:pPr>
@@ -135,7 +135,16 @@
           <w:szCs w:val="72"/>
           <w:lang w:val="es-PE"/>
         </w:rPr>
-        <w:t>2.0</w:t>
+        <w:t>3</w:t>
+      </w:r>
+      <w:r>
+        <w:rPr>
+          <w:rFonts w:ascii="Verdana" w:eastAsia="MS Mincho" w:hAnsi="Verdana" w:cs="Arial"/>
+          <w:sz w:val="32"/>
+          <w:szCs w:val="72"/>
+          <w:lang w:val="es-PE"/>
+        </w:rPr>
+        <w:t>.0</w:t>
       </w:r>
     </w:p>
     <w:p>
@@ -1128,6 +1137,15 @@
                 <w:lang w:val="es-PE"/>
               </w:rPr>
             </w:pPr>
+            <w:r>
+              <w:rPr>
+                <w:rFonts w:ascii="Verdana" w:hAnsi="Verdana"/>
+                <w:b w:val="0"/>
+                <w:sz w:val="20"/>
+                <w:lang w:val="es-PE"/>
+              </w:rPr>
+              <w:t>3.0</w:t>
+            </w:r>
           </w:p>
         </w:tc>
         <w:tc>
@@ -1146,6 +1164,15 @@
                 <w:lang w:val="es-PE"/>
               </w:rPr>
             </w:pPr>
+            <w:r>
+              <w:rPr>
+                <w:rFonts w:ascii="Verdana" w:hAnsi="Verdana"/>
+                <w:b w:val="0"/>
+                <w:sz w:val="20"/>
+                <w:lang w:val="es-PE"/>
+              </w:rPr>
+              <w:t>Huamán Moya, Christopher</w:t>
+            </w:r>
           </w:p>
         </w:tc>
         <w:tc>
@@ -1164,11 +1191,276 @@
                 <w:lang w:val="es-PE"/>
               </w:rPr>
             </w:pPr>
+            <w:r>
+              <w:rPr>
+                <w:rFonts w:ascii="Verdana" w:hAnsi="Verdana"/>
+                <w:b w:val="0"/>
+                <w:sz w:val="20"/>
+                <w:lang w:val="es-PE"/>
+              </w:rPr>
+              <w:t>Se agrega diagrama de clases.</w:t>
+            </w:r>
           </w:p>
         </w:tc>
         <w:tc>
           <w:tcPr>
             <w:tcW w:w="1464" w:type="dxa"/>
+            <w:vAlign w:val="center"/>
+          </w:tcPr>
+          <w:p>
+            <w:pPr>
+              <w:pStyle w:val="Ttulo"/>
+              <w:jc w:val="left"/>
+              <w:rPr>
+                <w:rFonts w:ascii="Verdana" w:hAnsi="Verdana"/>
+                <w:b w:val="0"/>
+                <w:sz w:val="20"/>
+                <w:lang w:val="es-PE"/>
+              </w:rPr>
+            </w:pPr>
+            <w:r>
+              <w:rPr>
+                <w:rFonts w:ascii="Verdana" w:hAnsi="Verdana"/>
+                <w:b w:val="0"/>
+                <w:sz w:val="20"/>
+                <w:lang w:val="es-PE"/>
+              </w:rPr>
+              <w:t>09/11/2017</w:t>
+            </w:r>
+          </w:p>
+        </w:tc>
+        <w:tc>
+          <w:tcPr>
+            <w:tcW w:w="1361" w:type="dxa"/>
+            <w:vAlign w:val="center"/>
+          </w:tcPr>
+          <w:p>
+            <w:pPr>
+              <w:pStyle w:val="Ttulo"/>
+              <w:jc w:val="left"/>
+              <w:rPr>
+                <w:rFonts w:ascii="Verdana" w:hAnsi="Verdana"/>
+                <w:b w:val="0"/>
+                <w:sz w:val="20"/>
+                <w:lang w:val="es-PE"/>
+              </w:rPr>
+            </w:pPr>
+            <w:r>
+              <w:rPr>
+                <w:rFonts w:ascii="Verdana" w:hAnsi="Verdana"/>
+                <w:b w:val="0"/>
+                <w:sz w:val="20"/>
+                <w:lang w:val="es-PE"/>
+              </w:rPr>
+              <w:t>09/11/2017</w:t>
+            </w:r>
+          </w:p>
+        </w:tc>
+        <w:tc>
+          <w:tcPr>
+            <w:tcW w:w="1556" w:type="dxa"/>
+            <w:vAlign w:val="center"/>
+          </w:tcPr>
+          <w:p>
+            <w:pPr>
+              <w:pStyle w:val="Ttulo"/>
+              <w:jc w:val="left"/>
+              <w:rPr>
+                <w:rFonts w:ascii="Verdana" w:hAnsi="Verdana"/>
+                <w:b w:val="0"/>
+                <w:sz w:val="20"/>
+                <w:lang w:val="es-PE"/>
+              </w:rPr>
+            </w:pPr>
+            <w:r>
+              <w:rPr>
+                <w:rFonts w:ascii="Verdana" w:hAnsi="Verdana"/>
+                <w:b w:val="0"/>
+                <w:sz w:val="20"/>
+                <w:lang w:val="es-PE"/>
+              </w:rPr>
+              <w:t>Gerente del proyecto.</w:t>
+            </w:r>
+          </w:p>
+        </w:tc>
+      </w:tr>
+      <w:tr>
+        <w:trPr>
+          <w:trHeight w:val="516"/>
+          <w:jc w:val="center"/>
+        </w:trPr>
+        <w:tc>
+          <w:tcPr>
+            <w:tcW w:w="1142" w:type="dxa"/>
+            <w:vAlign w:val="center"/>
+          </w:tcPr>
+          <w:p>
+            <w:pPr>
+              <w:pStyle w:val="Ttulo"/>
+              <w:jc w:val="left"/>
+              <w:rPr>
+                <w:rFonts w:ascii="Verdana" w:hAnsi="Verdana"/>
+                <w:b w:val="0"/>
+                <w:sz w:val="20"/>
+                <w:lang w:val="es-PE"/>
+              </w:rPr>
+            </w:pPr>
+          </w:p>
+        </w:tc>
+        <w:tc>
+          <w:tcPr>
+            <w:tcW w:w="1307" w:type="dxa"/>
+            <w:vAlign w:val="center"/>
+          </w:tcPr>
+          <w:p>
+            <w:pPr>
+              <w:pStyle w:val="Ttulo"/>
+              <w:jc w:val="left"/>
+              <w:rPr>
+                <w:rFonts w:ascii="Verdana" w:hAnsi="Verdana"/>
+                <w:b w:val="0"/>
+                <w:sz w:val="20"/>
+                <w:lang w:val="es-PE"/>
+              </w:rPr>
+            </w:pPr>
+          </w:p>
+        </w:tc>
+        <w:tc>
+          <w:tcPr>
+            <w:tcW w:w="1700" w:type="dxa"/>
+            <w:vAlign w:val="center"/>
+          </w:tcPr>
+          <w:p>
+            <w:pPr>
+              <w:pStyle w:val="Ttulo"/>
+              <w:jc w:val="left"/>
+              <w:rPr>
+                <w:rFonts w:ascii="Verdana" w:hAnsi="Verdana"/>
+                <w:b w:val="0"/>
+                <w:sz w:val="20"/>
+                <w:lang w:val="es-PE"/>
+              </w:rPr>
+            </w:pPr>
+          </w:p>
+        </w:tc>
+        <w:tc>
+          <w:tcPr>
+            <w:tcW w:w="1464" w:type="dxa"/>
+            <w:vAlign w:val="center"/>
+          </w:tcPr>
+          <w:p>
+            <w:pPr>
+              <w:pStyle w:val="Ttulo"/>
+              <w:jc w:val="left"/>
+              <w:rPr>
+                <w:rFonts w:ascii="Verdana" w:hAnsi="Verdana"/>
+                <w:b w:val="0"/>
+                <w:sz w:val="20"/>
+                <w:lang w:val="es-PE"/>
+              </w:rPr>
+            </w:pPr>
+          </w:p>
+        </w:tc>
+        <w:tc>
+          <w:tcPr>
+            <w:tcW w:w="1361" w:type="dxa"/>
+            <w:vAlign w:val="center"/>
+          </w:tcPr>
+          <w:p>
+            <w:pPr>
+              <w:pStyle w:val="Ttulo"/>
+              <w:jc w:val="left"/>
+              <w:rPr>
+                <w:rFonts w:ascii="Verdana" w:hAnsi="Verdana"/>
+                <w:b w:val="0"/>
+                <w:sz w:val="20"/>
+                <w:lang w:val="es-PE"/>
+              </w:rPr>
+            </w:pPr>
+          </w:p>
+        </w:tc>
+        <w:tc>
+          <w:tcPr>
+            <w:tcW w:w="1556" w:type="dxa"/>
+            <w:vAlign w:val="center"/>
+          </w:tcPr>
+          <w:p>
+            <w:pPr>
+              <w:pStyle w:val="Ttulo"/>
+              <w:jc w:val="left"/>
+              <w:rPr>
+                <w:rFonts w:ascii="Verdana" w:hAnsi="Verdana"/>
+                <w:b w:val="0"/>
+                <w:sz w:val="20"/>
+                <w:lang w:val="es-PE"/>
+              </w:rPr>
+            </w:pPr>
+          </w:p>
+        </w:tc>
+      </w:tr>
+      <w:tr>
+        <w:trPr>
+          <w:trHeight w:val="516"/>
+          <w:jc w:val="center"/>
+        </w:trPr>
+        <w:tc>
+          <w:tcPr>
+            <w:tcW w:w="1142" w:type="dxa"/>
+            <w:vAlign w:val="center"/>
+          </w:tcPr>
+          <w:p>
+            <w:pPr>
+              <w:pStyle w:val="Ttulo"/>
+              <w:jc w:val="left"/>
+              <w:rPr>
+                <w:rFonts w:ascii="Verdana" w:hAnsi="Verdana"/>
+                <w:b w:val="0"/>
+                <w:sz w:val="20"/>
+                <w:lang w:val="es-PE"/>
+              </w:rPr>
+            </w:pPr>
+          </w:p>
+        </w:tc>
+        <w:tc>
+          <w:tcPr>
+            <w:tcW w:w="1307" w:type="dxa"/>
+            <w:vAlign w:val="center"/>
+          </w:tcPr>
+          <w:p>
+            <w:pPr>
+              <w:pStyle w:val="Ttulo"/>
+              <w:jc w:val="left"/>
+              <w:rPr>
+                <w:rFonts w:ascii="Verdana" w:hAnsi="Verdana"/>
+                <w:b w:val="0"/>
+                <w:sz w:val="20"/>
+                <w:lang w:val="es-PE"/>
+              </w:rPr>
+            </w:pPr>
+          </w:p>
+        </w:tc>
+        <w:tc>
+          <w:tcPr>
+            <w:tcW w:w="1700" w:type="dxa"/>
+            <w:vAlign w:val="center"/>
+          </w:tcPr>
+          <w:p>
+            <w:pPr>
+              <w:pStyle w:val="Ttulo"/>
+              <w:jc w:val="left"/>
+              <w:rPr>
+                <w:rFonts w:ascii="Verdana" w:hAnsi="Verdana"/>
+                <w:b w:val="0"/>
+                <w:sz w:val="20"/>
+                <w:lang w:val="es-PE"/>
+              </w:rPr>
+            </w:pPr>
+          </w:p>
+        </w:tc>
+        <w:tc>
+          <w:tcPr>
+            <w:tcW w:w="1464" w:type="dxa"/>
+            <w:vAlign w:val="center"/>
           </w:tcPr>
           <w:p>
             <w:pPr>
@@ -1282,7 +1574,6 @@
           <w:sz w:val="36"/>
           <w:szCs w:val="36"/>
         </w:rPr>
-        <w:lastRenderedPageBreak/>
         <w:t>Contenido</w:t>
       </w:r>
     </w:p>
@@ -1370,7 +1661,7 @@
         <w:rPr>
           <w:noProof/>
         </w:rPr>
-        <w:instrText xml:space="preserve"> PAGEREF _Toc497469257 \h </w:instrText>
+        <w:instrText xml:space="preserve"> PAGEREF _Toc498030986 \h </w:instrText>
       </w:r>
       <w:r>
         <w:rPr>
@@ -1457,7 +1748,7 @@
         <w:rPr>
           <w:noProof/>
         </w:rPr>
-        <w:instrText xml:space="preserve"> PAGEREF _Toc497469258 \h </w:instrText>
+        <w:instrText xml:space="preserve"> PAGEREF _Toc498030987 \h </w:instrText>
       </w:r>
       <w:r>
         <w:rPr>
@@ -1544,7 +1835,7 @@
         <w:rPr>
           <w:noProof/>
         </w:rPr>
-        <w:instrText xml:space="preserve"> PAGEREF _Toc497469259 \h </w:instrText>
+        <w:instrText xml:space="preserve"> PAGEREF _Toc498030988 \h </w:instrText>
       </w:r>
       <w:r>
         <w:rPr>
@@ -1631,7 +1922,7 @@
         <w:rPr>
           <w:noProof/>
         </w:rPr>
-        <w:instrText xml:space="preserve"> PAGEREF _Toc497469260 \h </w:instrText>
+        <w:instrText xml:space="preserve"> PAGEREF _Toc498030989 \h </w:instrText>
       </w:r>
       <w:r>
         <w:rPr>
@@ -1716,7 +2007,7 @@
         <w:rPr>
           <w:noProof/>
         </w:rPr>
-        <w:instrText xml:space="preserve"> PAGEREF _Toc497469261 \h </w:instrText>
+        <w:instrText xml:space="preserve"> PAGEREF _Toc498030990 \h </w:instrText>
       </w:r>
       <w:r>
         <w:rPr>
@@ -1803,7 +2094,7 @@
         <w:rPr>
           <w:noProof/>
         </w:rPr>
-        <w:instrText xml:space="preserve"> PAGEREF _Toc497469262 \h </w:instrText>
+        <w:instrText xml:space="preserve"> PAGEREF _Toc498030991 \h </w:instrText>
       </w:r>
       <w:r>
         <w:rPr>
@@ -1890,7 +2181,7 @@
         <w:rPr>
           <w:noProof/>
         </w:rPr>
-        <w:instrText xml:space="preserve"> PAGEREF _Toc497469263 \h </w:instrText>
+        <w:instrText xml:space="preserve"> PAGEREF _Toc498030992 \h </w:instrText>
       </w:r>
       <w:r>
         <w:rPr>
@@ -1977,7 +2268,7 @@
         <w:rPr>
           <w:noProof/>
         </w:rPr>
-        <w:instrText xml:space="preserve"> PAGEREF _Toc497469264 \h </w:instrText>
+        <w:instrText xml:space="preserve"> PAGEREF _Toc498030993 \h </w:instrText>
       </w:r>
       <w:r>
         <w:rPr>
@@ -2064,7 +2355,7 @@
         <w:rPr>
           <w:noProof/>
         </w:rPr>
-        <w:instrText xml:space="preserve"> PAGEREF _Toc497469265 \h </w:instrText>
+        <w:instrText xml:space="preserve"> PAGEREF _Toc498030994 \h </w:instrText>
       </w:r>
       <w:r>
         <w:rPr>
@@ -2151,7 +2442,7 @@
         <w:rPr>
           <w:noProof/>
         </w:rPr>
-        <w:instrText xml:space="preserve"> PAGEREF _Toc497469266 \h </w:instrText>
+        <w:instrText xml:space="preserve"> PAGEREF _Toc498030995 \h </w:instrText>
       </w:r>
       <w:r>
         <w:rPr>
@@ -2238,7 +2529,7 @@
         <w:rPr>
           <w:noProof/>
         </w:rPr>
-        <w:instrText xml:space="preserve"> PAGEREF _Toc497469267 \h </w:instrText>
+        <w:instrText xml:space="preserve"> PAGEREF _Toc498030996 \h </w:instrText>
       </w:r>
       <w:r>
         <w:rPr>
@@ -2325,7 +2616,7 @@
         <w:rPr>
           <w:noProof/>
         </w:rPr>
-        <w:instrText xml:space="preserve"> PAGEREF _Toc497469268 \h </w:instrText>
+        <w:instrText xml:space="preserve"> PAGEREF _Toc498030997 \h </w:instrText>
       </w:r>
       <w:r>
         <w:rPr>
@@ -2412,7 +2703,7 @@
         <w:rPr>
           <w:noProof/>
         </w:rPr>
-        <w:instrText xml:space="preserve"> PAGEREF _Toc497469269 \h </w:instrText>
+        <w:instrText xml:space="preserve"> PAGEREF _Toc498030998 \h </w:instrText>
       </w:r>
       <w:r>
         <w:rPr>
@@ -2479,6 +2770,91 @@
           <w:noProof/>
           <w:lang w:val="es-PE"/>
         </w:rPr>
+        <w:t>Diagrama de clases.</w:t>
+      </w:r>
+      <w:r>
+        <w:rPr>
+          <w:noProof/>
+        </w:rPr>
+        <w:tab/>
+      </w:r>
+      <w:r>
+        <w:rPr>
+          <w:noProof/>
+        </w:rPr>
+        <w:fldChar w:fldCharType="begin"/>
+      </w:r>
+      <w:r>
+        <w:rPr>
+          <w:noProof/>
+        </w:rPr>
+        <w:instrText xml:space="preserve"> PAGEREF _Toc498030999 \h </w:instrText>
+      </w:r>
+      <w:r>
+        <w:rPr>
+          <w:noProof/>
+        </w:rPr>
+      </w:r>
+      <w:r>
+        <w:rPr>
+          <w:noProof/>
+        </w:rPr>
+        <w:fldChar w:fldCharType="separate"/>
+      </w:r>
+      <w:r>
+        <w:rPr>
+          <w:noProof/>
+        </w:rPr>
+        <w:t>14</w:t>
+      </w:r>
+      <w:r>
+        <w:rPr>
+          <w:noProof/>
+        </w:rPr>
+        <w:fldChar w:fldCharType="end"/>
+      </w:r>
+    </w:p>
+    <w:p>
+      <w:pPr>
+        <w:pStyle w:val="TDC1"/>
+        <w:tabs>
+          <w:tab w:val="left" w:pos="600"/>
+          <w:tab w:val="right" w:leader="dot" w:pos="8497"/>
+        </w:tabs>
+        <w:rPr>
+          <w:rFonts w:asciiTheme="minorHAnsi" w:eastAsiaTheme="minorEastAsia" w:hAnsiTheme="minorHAnsi" w:cstheme="minorBidi"/>
+          <w:b w:val="0"/>
+          <w:noProof/>
+          <w:sz w:val="22"/>
+          <w:szCs w:val="22"/>
+          <w:lang w:val="es-PE" w:eastAsia="es-PE"/>
+        </w:rPr>
+      </w:pPr>
+      <w:r>
+        <w:rPr>
+          <w:rFonts w:ascii="Verdana" w:hAnsi="Verdana"/>
+          <w:noProof/>
+          <w:lang w:val="es-PE"/>
+        </w:rPr>
+        <w:t>4.</w:t>
+      </w:r>
+      <w:r>
+        <w:rPr>
+          <w:rFonts w:asciiTheme="minorHAnsi" w:eastAsiaTheme="minorEastAsia" w:hAnsiTheme="minorHAnsi" w:cstheme="minorBidi"/>
+          <w:b w:val="0"/>
+          <w:noProof/>
+          <w:sz w:val="22"/>
+          <w:szCs w:val="22"/>
+          <w:lang w:val="es-PE" w:eastAsia="es-PE"/>
+        </w:rPr>
+        <w:tab/>
+      </w:r>
+      <w:r>
+        <w:rPr>
+          <w:rFonts w:ascii="Verdana" w:hAnsi="Verdana"/>
+          <w:noProof/>
+          <w:lang w:val="es-PE"/>
+        </w:rPr>
         <w:t>Matriz de Trazabilidad de Casos de Uso vs. Requisitos</w:t>
       </w:r>
       <w:r>
@@ -2497,7 +2873,7 @@
         <w:rPr>
           <w:noProof/>
         </w:rPr>
-        <w:instrText xml:space="preserve"> PAGEREF _Toc497469270 \h </w:instrText>
+        <w:instrText xml:space="preserve"> PAGEREF _Toc498031000 \h </w:instrText>
       </w:r>
       <w:r>
         <w:rPr>
@@ -2667,7 +3043,7 @@
           <w:lang w:val="es-PE"/>
         </w:rPr>
       </w:pPr>
-      <w:bookmarkStart w:id="1" w:name="_Toc497469257"/>
+      <w:bookmarkStart w:id="1" w:name="_Toc498030986"/>
       <w:r>
         <w:rPr>
           <w:rFonts w:ascii="Verdana" w:hAnsi="Verdana"/>
@@ -2733,7 +3109,7 @@
           <w:lang w:val="es-PE"/>
         </w:rPr>
       </w:pPr>
-      <w:bookmarkStart w:id="2" w:name="_Toc497469258"/>
+      <w:bookmarkStart w:id="2" w:name="_Toc498030987"/>
       <w:r>
         <w:rPr>
           <w:rFonts w:ascii="Verdana" w:hAnsi="Verdana"/>
@@ -2784,7 +3160,7 @@
           <w:lang w:val="es-PE"/>
         </w:rPr>
       </w:pPr>
-      <w:bookmarkStart w:id="3" w:name="_Toc497469259"/>
+      <w:bookmarkStart w:id="3" w:name="_Toc498030988"/>
       <w:r>
         <w:rPr>
           <w:rFonts w:ascii="Verdana" w:hAnsi="Verdana"/>
@@ -2844,7 +3220,7 @@
           <w:lang w:val="es-PE"/>
         </w:rPr>
       </w:pPr>
-      <w:bookmarkStart w:id="4" w:name="_Toc497469260"/>
+      <w:bookmarkStart w:id="4" w:name="_Toc498030989"/>
       <w:r>
         <w:rPr>
           <w:rFonts w:ascii="Verdana" w:hAnsi="Verdana"/>
@@ -2949,7 +3325,7 @@
           <w:lang w:val="es-PE"/>
         </w:rPr>
       </w:pPr>
-      <w:bookmarkStart w:id="5" w:name="_Toc497469261"/>
+      <w:bookmarkStart w:id="5" w:name="_Toc498030990"/>
       <w:r>
         <w:rPr>
           <w:rFonts w:ascii="Verdana" w:hAnsi="Verdana"/>
@@ -2976,7 +3352,7 @@
           <w:lang w:val="es-PE"/>
         </w:rPr>
       </w:pPr>
-      <w:bookmarkStart w:id="6" w:name="_Toc497469262"/>
+      <w:bookmarkStart w:id="6" w:name="_Toc498030991"/>
       <w:r>
         <w:rPr>
           <w:rFonts w:ascii="Verdana" w:hAnsi="Verdana"/>
@@ -3678,7 +4054,7 @@
           <w:lang w:val="es-PE"/>
         </w:rPr>
       </w:pPr>
-      <w:bookmarkStart w:id="7" w:name="_Toc497469263"/>
+      <w:bookmarkStart w:id="7" w:name="_Toc498030992"/>
       <w:r>
         <w:rPr>
           <w:rFonts w:ascii="Verdana" w:hAnsi="Verdana"/>
@@ -3777,7 +4153,7 @@
           <w:lang w:val="es-PE"/>
         </w:rPr>
       </w:pPr>
-      <w:bookmarkStart w:id="8" w:name="_Toc497469264"/>
+      <w:bookmarkStart w:id="8" w:name="_Toc498030993"/>
       <w:r>
         <w:rPr>
           <w:rFonts w:ascii="Verdana" w:hAnsi="Verdana"/>
@@ -3874,7 +4250,7 @@
           <w:lang w:val="es-PE"/>
         </w:rPr>
       </w:pPr>
-      <w:bookmarkStart w:id="9" w:name="_Toc497469265"/>
+      <w:bookmarkStart w:id="9" w:name="_Toc498030994"/>
       <w:r>
         <w:rPr>
           <w:rFonts w:ascii="Verdana" w:hAnsi="Verdana"/>
@@ -5382,7 +5758,7 @@
           <w:lang w:val="es-PE"/>
         </w:rPr>
       </w:pPr>
-      <w:bookmarkStart w:id="10" w:name="_Toc497469266"/>
+      <w:bookmarkStart w:id="10" w:name="_Toc498030995"/>
       <w:r>
         <w:rPr>
           <w:rFonts w:ascii="Verdana" w:hAnsi="Verdana"/>
@@ -6159,7 +6535,7 @@
           <w:lang w:val="es-PE"/>
         </w:rPr>
       </w:pPr>
-      <w:bookmarkStart w:id="11" w:name="_Toc497469267"/>
+      <w:bookmarkStart w:id="11" w:name="_Toc498030996"/>
       <w:r>
         <w:rPr>
           <w:rFonts w:ascii="Verdana" w:hAnsi="Verdana"/>
@@ -6264,7 +6640,7 @@
           <w:lang w:val="es-PE"/>
         </w:rPr>
       </w:pPr>
-      <w:bookmarkStart w:id="12" w:name="_Toc497469268"/>
+      <w:bookmarkStart w:id="12" w:name="_Toc498030997"/>
       <w:r>
         <w:rPr>
           <w:rFonts w:ascii="Verdana" w:hAnsi="Verdana"/>
@@ -10543,7 +10919,7 @@
           <w:lang w:val="es-PE"/>
         </w:rPr>
       </w:pPr>
-      <w:bookmarkStart w:id="13" w:name="_Toc497469269"/>
+      <w:bookmarkStart w:id="13" w:name="_Toc498030998"/>
       <w:r>
         <w:rPr>
           <w:rFonts w:ascii="Verdana" w:hAnsi="Verdana"/>
@@ -14897,7 +15273,7 @@
           <w:lang w:val="es-PE"/>
         </w:rPr>
       </w:pPr>
-      <w:bookmarkStart w:id="14" w:name="_Toc497469270"/>
+      <w:bookmarkStart w:id="14" w:name="_Toc498030999"/>
       <w:r>
         <w:rPr>
           <w:rFonts w:ascii="Verdana" w:hAnsi="Verdana"/>
@@ -14905,13 +15281,125 @@
           <w:szCs w:val="22"/>
           <w:lang w:val="es-PE"/>
         </w:rPr>
-        <w:t>Matriz de Trazabilidad de Casos de Uso vs. Requisitos</w:t>
+        <w:t>Diagrama de clases.</w:t>
       </w:r>
       <w:bookmarkEnd w:id="14"/>
     </w:p>
     <w:p>
       <w:pPr>
         <w:rPr>
+          <w:lang w:val="es-PE"/>
+        </w:rPr>
+      </w:pPr>
+    </w:p>
+    <w:p>
+      <w:pPr>
+        <w:rPr>
+          <w:lang w:val="es-PE"/>
+        </w:rPr>
+      </w:pPr>
+      <w:r>
+        <w:rPr>
+          <w:noProof/>
+          <w:lang w:val="es-PE"/>
+        </w:rPr>
+        <w:drawing>
+          <wp:inline distT="0" distB="0" distL="0" distR="0">
+            <wp:extent cx="6134100" cy="4603118"/>
+            <wp:effectExtent l="0" t="0" r="0" b="0"/>
+            <wp:docPr id="2" name="Imagen 2"/>
+            <wp:cNvGraphicFramePr>
+              <a:graphicFrameLocks xmlns:a="http://schemas.openxmlformats.org/drawingml/2006/main" noChangeAspect="1"/>
+            </wp:cNvGraphicFramePr>
+            <a:graphic xmlns:a="http://schemas.openxmlformats.org/drawingml/2006/main">
+              <a:graphicData uri="http://schemas.openxmlformats.org/drawingml/2006/picture">
+                <pic:pic xmlns:pic="http://schemas.openxmlformats.org/drawingml/2006/picture">
+                  <pic:nvPicPr>
+                    <pic:cNvPr id="0" name="Picture 1"/>
+                    <pic:cNvPicPr>
+                      <a:picLocks noChangeAspect="1" noChangeArrowheads="1"/>
+                    </pic:cNvPicPr>
+                  </pic:nvPicPr>
+                  <pic:blipFill>
+                    <a:blip r:embed="rId20">
+                      <a:extLst>
+                        <a:ext uri="{28A0092B-C50C-407E-A947-70E740481C1C}">
+                          <a14:useLocalDpi xmlns:a14="http://schemas.microsoft.com/office/drawing/2010/main" val="0"/>
+                        </a:ext>
+                      </a:extLst>
+                    </a:blip>
+                    <a:srcRect/>
+                    <a:stretch>
+                      <a:fillRect/>
+                    </a:stretch>
+                  </pic:blipFill>
+                  <pic:spPr bwMode="auto">
+                    <a:xfrm>
+                      <a:off x="0" y="0"/>
+                      <a:ext cx="6138047" cy="4606080"/>
+                    </a:xfrm>
+                    <a:prstGeom prst="rect">
+                      <a:avLst/>
+                    </a:prstGeom>
+                    <a:noFill/>
+                    <a:ln>
+                      <a:noFill/>
+                    </a:ln>
+                  </pic:spPr>
+                </pic:pic>
+              </a:graphicData>
+            </a:graphic>
+          </wp:inline>
+        </w:drawing>
+      </w:r>
+    </w:p>
+    <w:p>
+      <w:pPr>
+        <w:rPr>
+          <w:lang w:val="es-PE"/>
+        </w:rPr>
+      </w:pPr>
+    </w:p>
+    <w:p>
+      <w:pPr>
+        <w:rPr>
+          <w:rFonts w:ascii="Verdana" w:hAnsi="Verdana" w:cs="Arial"/>
+          <w:i/>
+          <w:iCs/>
+          <w:lang w:val="es-PE"/>
+        </w:rPr>
+      </w:pPr>
+    </w:p>
+    <w:p>
+      <w:pPr>
+        <w:pStyle w:val="Ttulo1"/>
+        <w:numPr>
+          <w:ilvl w:val="0"/>
+          <w:numId w:val="4"/>
+        </w:numPr>
+        <w:ind w:left="567" w:hanging="567"/>
+        <w:rPr>
+          <w:rFonts w:ascii="Verdana" w:hAnsi="Verdana"/>
+          <w:sz w:val="22"/>
+          <w:szCs w:val="22"/>
+          <w:lang w:val="es-PE"/>
+        </w:rPr>
+      </w:pPr>
+      <w:bookmarkStart w:id="15" w:name="_Toc498031000"/>
+      <w:r>
+        <w:rPr>
+          <w:rFonts w:ascii="Verdana" w:hAnsi="Verdana"/>
+          <w:sz w:val="22"/>
+          <w:szCs w:val="22"/>
+          <w:lang w:val="es-PE"/>
+        </w:rPr>
+        <w:t>Matriz de Trazabilidad de Casos de Uso vs. Requisitos</w:t>
+      </w:r>
+      <w:bookmarkEnd w:id="15"/>
+    </w:p>
+    <w:p>
+      <w:pPr>
+        <w:rPr>
           <w:rFonts w:asciiTheme="minorHAnsi" w:eastAsia="Arial" w:hAnsiTheme="minorHAnsi"/>
           <w:sz w:val="22"/>
         </w:rPr>
@@ -14952,162 +15440,6 @@
           <w:rFonts w:asciiTheme="minorHAnsi" w:eastAsia="Arial" w:hAnsiTheme="minorHAnsi"/>
         </w:rPr>
       </w:pPr>
-      <w:r>
-        <w:rPr>
-          <w:noProof/>
-          <w:szCs w:val="24"/>
-          <w:lang w:val="es-PE" w:eastAsia="es-PE"/>
-        </w:rPr>
-        <mc:AlternateContent>
-          <mc:Choice Requires="wps">
-            <w:drawing>
-              <wp:anchor distT="0" distB="0" distL="114300" distR="114300" simplePos="0" relativeHeight="251683328" behindDoc="0" locked="0" layoutInCell="1" allowOverlap="1" wp14:anchorId="26C280B6" wp14:editId="0ED097DE">
-                <wp:simplePos x="0" y="0"/>
-                <wp:positionH relativeFrom="column">
-                  <wp:posOffset>147955</wp:posOffset>
-                </wp:positionH>
-                <wp:positionV relativeFrom="paragraph">
-                  <wp:posOffset>162560</wp:posOffset>
-                </wp:positionV>
-                <wp:extent cx="396240" cy="350520"/>
-                <wp:effectExtent l="0" t="0" r="0" b="0"/>
-                <wp:wrapNone/>
-                <wp:docPr id="1" name="Cuadro de texto 1"/>
-                <wp:cNvGraphicFramePr/>
-                <a:graphic xmlns:a="http://schemas.openxmlformats.org/drawingml/2006/main">
-                  <a:graphicData uri="http://schemas.microsoft.com/office/word/2010/wordprocessingShape">
-                    <wps:wsp>
-                      <wps:cNvSpPr txBox="1"/>
-                      <wps:spPr>
-                        <a:xfrm>
-                          <a:off x="0" y="0"/>
-                          <a:ext cx="396240" cy="350520"/>
-                        </a:xfrm>
-                        <a:prstGeom prst="rect">
-                          <a:avLst/>
-                        </a:prstGeom>
-                        <a:noFill/>
-                        <a:ln w="6350">
-                          <a:noFill/>
-                        </a:ln>
-                        <a:effectLst/>
-                      </wps:spPr>
-                      <wps:style>
-                        <a:lnRef idx="0">
-                          <a:schemeClr val="accent1"/>
-                        </a:lnRef>
-                        <a:fillRef idx="0">
-                          <a:schemeClr val="accent1"/>
-                        </a:fillRef>
-                        <a:effectRef idx="0">
-                          <a:schemeClr val="accent1"/>
-                        </a:effectRef>
-                        <a:fontRef idx="minor">
-                          <a:schemeClr val="dk1"/>
-                        </a:fontRef>
-                      </wps:style>
-                      <wps:txbx>
-                        <w:txbxContent>
-                          <w:p>
-                            <w:pPr>
-                              <w:rPr>
-                                <w:rFonts w:ascii="Calibri" w:hAnsi="Calibri"/>
-                                <w:b/>
-                                <w:bCs/>
-                                <w:sz w:val="18"/>
-                                <w:lang w:val="es-MX"/>
-                              </w:rPr>
-                            </w:pPr>
-                            <w:r>
-                              <w:rPr>
-                                <w:rFonts w:ascii="Calibri" w:hAnsi="Calibri"/>
-                                <w:b/>
-                                <w:bCs/>
-                                <w:sz w:val="18"/>
-                                <w:lang w:val="es-MX"/>
-                              </w:rPr>
-                              <w:t>RQ</w:t>
-                            </w:r>
-                          </w:p>
-                          <w:p>
-                            <w:pPr>
-                              <w:rPr>
-                                <w:rFonts w:ascii="Calibri" w:hAnsi="Calibri"/>
-                                <w:b/>
-                                <w:bCs/>
-                                <w:sz w:val="18"/>
-                                <w:lang w:val="es-MX"/>
-                              </w:rPr>
-                            </w:pPr>
-                          </w:p>
-                        </w:txbxContent>
-                      </wps:txbx>
-                      <wps:bodyPr rot="0" spcFirstLastPara="0" vertOverflow="overflow" horzOverflow="overflow" vert="horz" wrap="square" lIns="91440" tIns="45720" rIns="91440" bIns="45720" numCol="1" spcCol="0" rtlCol="0" fromWordArt="0" anchor="t" anchorCtr="0" forceAA="0" compatLnSpc="1">
-                        <a:prstTxWarp prst="textNoShape">
-                          <a:avLst/>
-                        </a:prstTxWarp>
-                        <a:noAutofit/>
-                      </wps:bodyPr>
-                    </wps:wsp>
-                  </a:graphicData>
-                </a:graphic>
-                <wp14:sizeRelH relativeFrom="margin">
-                  <wp14:pctWidth>0</wp14:pctWidth>
-                </wp14:sizeRelH>
-                <wp14:sizeRelV relativeFrom="margin">
-                  <wp14:pctHeight>0</wp14:pctHeight>
-                </wp14:sizeRelV>
-              </wp:anchor>
-            </w:drawing>
-          </mc:Choice>
-          <mc:Fallback>
-            <w:pict>
-              <v:shapetype w14:anchorId="26C280B6" id="_x0000_t202" coordsize="21600,21600" o:spt="202" path="m,l,21600r21600,l21600,xe">
-                <v:stroke joinstyle="miter"/>
-                <v:path gradientshapeok="t" o:connecttype="rect"/>
-              </v:shapetype>
-              <v:shape id="Cuadro de texto 1" o:spid="_x0000_s1026" type="#_x0000_t202" style="position:absolute;margin-left:11.65pt;margin-top:12.8pt;width:31.2pt;height:27.6pt;z-index:251683328;visibility:visible;mso-wrap-style:square;mso-width-percent:0;mso-height-percent:0;mso-wrap-distance-left:9pt;mso-wrap-distance-top:0;mso-wrap-distance-right:9pt;mso-wrap-distance-bottom:0;mso-position-horizontal:absolute;mso-position-horizontal-relative:text;mso-position-vertical:absolute;mso-position-vertical-relative:text;mso-width-percent:0;mso-height-percent:0;mso-width-relative:margin;mso-height-relative:margin;v-text-anchor:top" o:gfxdata="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" filled="f" stroked="f" strokeweight=".5pt">
-                <v:textbox>
-                  <w:txbxContent>
-                    <w:p>
-                      <w:pPr>
-                        <w:rPr>
-                          <w:rFonts w:ascii="Calibri" w:hAnsi="Calibri"/>
-                          <w:b/>
-                          <w:bCs/>
-                          <w:sz w:val="18"/>
-                          <w:lang w:val="es-MX"/>
-                        </w:rPr>
-                      </w:pPr>
-                      <w:r>
-                        <w:rPr>
-                          <w:rFonts w:ascii="Calibri" w:hAnsi="Calibri"/>
-                          <w:b/>
-                          <w:bCs/>
-                          <w:sz w:val="18"/>
-                          <w:lang w:val="es-MX"/>
-                        </w:rPr>
-                        <w:t>RQ</w:t>
-                      </w:r>
-                    </w:p>
-                    <w:p>
-                      <w:pPr>
-                        <w:rPr>
-                          <w:rFonts w:ascii="Calibri" w:hAnsi="Calibri"/>
-                          <w:b/>
-                          <w:bCs/>
-                          <w:sz w:val="18"/>
-                          <w:lang w:val="es-MX"/>
-                        </w:rPr>
-                      </w:pPr>
-                    </w:p>
-                  </w:txbxContent>
-                </v:textbox>
-              </v:shape>
-            </w:pict>
-          </mc:Fallback>
-        </mc:AlternateContent>
-      </w:r>
     </w:p>
     <w:tbl>
       <w:tblPr>
@@ -15165,6 +15497,164 @@
                 <w:szCs w:val="24"/>
               </w:rPr>
             </w:pPr>
+            <w:bookmarkStart w:id="16" w:name="_GoBack"/>
+            <w:r>
+              <w:rPr>
+                <w:noProof/>
+                <w:szCs w:val="24"/>
+                <w:lang w:val="es-PE" w:eastAsia="es-PE"/>
+              </w:rPr>
+              <w:lastRenderedPageBreak/>
+              <mc:AlternateContent>
+                <mc:Choice Requires="wps">
+                  <w:drawing>
+                    <wp:anchor distT="0" distB="0" distL="114300" distR="114300" simplePos="0" relativeHeight="251683328" behindDoc="0" locked="0" layoutInCell="1" allowOverlap="1" wp14:anchorId="26C280B6" wp14:editId="0ED097DE">
+                      <wp:simplePos x="0" y="0"/>
+                      <wp:positionH relativeFrom="column">
+                        <wp:posOffset>221615</wp:posOffset>
+                      </wp:positionH>
+                      <wp:positionV relativeFrom="paragraph">
+                        <wp:posOffset>-11430</wp:posOffset>
+                      </wp:positionV>
+                      <wp:extent cx="396240" cy="350520"/>
+                      <wp:effectExtent l="0" t="0" r="0" b="0"/>
+                      <wp:wrapNone/>
+                      <wp:docPr id="1" name="Cuadro de texto 1"/>
+                      <wp:cNvGraphicFramePr/>
+                      <a:graphic xmlns:a="http://schemas.openxmlformats.org/drawingml/2006/main">
+                        <a:graphicData uri="http://schemas.microsoft.com/office/word/2010/wordprocessingShape">
+                          <wps:wsp>
+                            <wps:cNvSpPr txBox="1"/>
+                            <wps:spPr>
+                              <a:xfrm>
+                                <a:off x="0" y="0"/>
+                                <a:ext cx="396240" cy="350520"/>
+                              </a:xfrm>
+                              <a:prstGeom prst="rect">
+                                <a:avLst/>
+                              </a:prstGeom>
+                              <a:noFill/>
+                              <a:ln w="6350">
+                                <a:noFill/>
+                              </a:ln>
+                              <a:effectLst/>
+                            </wps:spPr>
+                            <wps:style>
+                              <a:lnRef idx="0">
+                                <a:schemeClr val="accent1"/>
+                              </a:lnRef>
+                              <a:fillRef idx="0">
+                                <a:schemeClr val="accent1"/>
+                              </a:fillRef>
+                              <a:effectRef idx="0">
+                                <a:schemeClr val="accent1"/>
+                              </a:effectRef>
+                              <a:fontRef idx="minor">
+                                <a:schemeClr val="dk1"/>
+                              </a:fontRef>
+                            </wps:style>
+                            <wps:txbx>
+                              <w:txbxContent>
+                                <w:p>
+                                  <w:pPr>
+                                    <w:rPr>
+                                      <w:rFonts w:ascii="Calibri" w:hAnsi="Calibri"/>
+                                      <w:b/>
+                                      <w:bCs/>
+                                      <w:sz w:val="18"/>
+                                      <w:lang w:val="es-MX"/>
+                                    </w:rPr>
+                                  </w:pPr>
+                                  <w:r>
+                                    <w:rPr>
+                                      <w:rFonts w:ascii="Calibri" w:hAnsi="Calibri"/>
+                                      <w:b/>
+                                      <w:bCs/>
+                                      <w:sz w:val="18"/>
+                                      <w:lang w:val="es-MX"/>
+                                    </w:rPr>
+                                    <w:t>RQ</w:t>
+                                  </w:r>
+                                </w:p>
+                                <w:p>
+                                  <w:pPr>
+                                    <w:rPr>
+                                      <w:rFonts w:ascii="Calibri" w:hAnsi="Calibri"/>
+                                      <w:b/>
+                                      <w:bCs/>
+                                      <w:sz w:val="18"/>
+                                      <w:lang w:val="es-MX"/>
+                                    </w:rPr>
+                                  </w:pPr>
+                                </w:p>
+                              </w:txbxContent>
+                            </wps:txbx>
+                            <wps:bodyPr rot="0" spcFirstLastPara="0" vertOverflow="overflow" horzOverflow="overflow" vert="horz" wrap="square" lIns="91440" tIns="45720" rIns="91440" bIns="45720" numCol="1" spcCol="0" rtlCol="0" fromWordArt="0" anchor="t" anchorCtr="0" forceAA="0" compatLnSpc="1">
+                              <a:prstTxWarp prst="textNoShape">
+                                <a:avLst/>
+                              </a:prstTxWarp>
+                              <a:noAutofit/>
+                            </wps:bodyPr>
+                          </wps:wsp>
+                        </a:graphicData>
+                      </a:graphic>
+                      <wp14:sizeRelH relativeFrom="margin">
+                        <wp14:pctWidth>0</wp14:pctWidth>
+                      </wp14:sizeRelH>
+                      <wp14:sizeRelV relativeFrom="margin">
+                        <wp14:pctHeight>0</wp14:pctHeight>
+                      </wp14:sizeRelV>
+                    </wp:anchor>
+                  </w:drawing>
+                </mc:Choice>
+                <mc:Fallback>
+                  <w:pict>
+                    <v:shapetype w14:anchorId="26C280B6" id="_x0000_t202" coordsize="21600,21600" o:spt="202" path="m,l,21600r21600,l21600,xe">
+                      <v:stroke joinstyle="miter"/>
+                      <v:path gradientshapeok="t" o:connecttype="rect"/>
+                    </v:shapetype>
+                    <v:shape id="Cuadro de texto 1" o:spid="_x0000_s1026" type="#_x0000_t202" style="position:absolute;margin-left:17.45pt;margin-top:-.9pt;width:31.2pt;height:27.6pt;z-index:251683328;visibility:visible;mso-wrap-style:square;mso-width-percent:0;mso-height-percent:0;mso-wrap-distance-left:9pt;mso-wrap-distance-top:0;mso-wrap-distance-right:9pt;mso-wrap-distance-bottom:0;mso-position-horizontal:absolute;mso-position-horizontal-relative:text;mso-position-vertical:absolute;mso-position-vertical-relative:text;mso-width-percent:0;mso-height-percent:0;mso-width-relative:margin;mso-height-relative:margin;v-text-anchor:top" o:gfxdata="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" filled="f" stroked="f" strokeweight=".5pt">
+                      <v:textbox>
+                        <w:txbxContent>
+                          <w:p>
+                            <w:pPr>
+                              <w:rPr>
+                                <w:rFonts w:ascii="Calibri" w:hAnsi="Calibri"/>
+                                <w:b/>
+                                <w:bCs/>
+                                <w:sz w:val="18"/>
+                                <w:lang w:val="es-MX"/>
+                              </w:rPr>
+                            </w:pPr>
+                            <w:r>
+                              <w:rPr>
+                                <w:rFonts w:ascii="Calibri" w:hAnsi="Calibri"/>
+                                <w:b/>
+                                <w:bCs/>
+                                <w:sz w:val="18"/>
+                                <w:lang w:val="es-MX"/>
+                              </w:rPr>
+                              <w:t>RQ</w:t>
+                            </w:r>
+                          </w:p>
+                          <w:p>
+                            <w:pPr>
+                              <w:rPr>
+                                <w:rFonts w:ascii="Calibri" w:hAnsi="Calibri"/>
+                                <w:b/>
+                                <w:bCs/>
+                                <w:sz w:val="18"/>
+                                <w:lang w:val="es-MX"/>
+                              </w:rPr>
+                            </w:pPr>
+                          </w:p>
+                        </w:txbxContent>
+                      </v:textbox>
+                    </v:shape>
+                  </w:pict>
+                </mc:Fallback>
+              </mc:AlternateContent>
+            </w:r>
           </w:p>
         </w:tc>
         <w:tc>
@@ -16071,6 +16561,7 @@
           </w:p>
         </w:tc>
       </w:tr>
+      <w:bookmarkEnd w:id="16"/>
       <w:tr>
         <w:trPr>
           <w:trHeight w:val="507"/>
@@ -20373,6 +20864,15 @@
                 <w:color w:val="FF0000"/>
               </w:rPr>
             </w:pPr>
+            <w:r>
+              <w:rPr>
+                <w:rFonts w:ascii="Century Gothic" w:hAnsi="Century Gothic"/>
+                <w:b/>
+                <w:bCs/>
+                <w:color w:val="FF0000"/>
+              </w:rPr>
+              <w:t>x</w:t>
+            </w:r>
           </w:p>
         </w:tc>
         <w:tc>
@@ -20492,6 +20992,15 @@
                 <w:color w:val="FF0000"/>
               </w:rPr>
             </w:pPr>
+            <w:r>
+              <w:rPr>
+                <w:rFonts w:ascii="Century Gothic" w:hAnsi="Century Gothic"/>
+                <w:b/>
+                <w:bCs/>
+                <w:color w:val="FF0000"/>
+              </w:rPr>
+              <w:t>x</w:t>
+            </w:r>
           </w:p>
         </w:tc>
         <w:tc>
@@ -20518,8 +21027,6 @@
             </w:pPr>
           </w:p>
         </w:tc>
-        <w:bookmarkStart w:id="15" w:name="_GoBack"/>
-        <w:bookmarkEnd w:id="15"/>
       </w:tr>
       <w:tr>
         <w:trPr>
@@ -20774,15 +21281,6 @@
                 <w:color w:val="FF0000"/>
               </w:rPr>
             </w:pPr>
-            <w:r>
-              <w:rPr>
-                <w:rFonts w:ascii="Century Gothic" w:hAnsi="Century Gothic"/>
-                <w:b/>
-                <w:bCs/>
-                <w:color w:val="FF0000"/>
-              </w:rPr>
-              <w:t>x</w:t>
-            </w:r>
           </w:p>
         </w:tc>
         <w:tc>
@@ -20902,15 +21400,6 @@
                 <w:color w:val="FF0000"/>
               </w:rPr>
             </w:pPr>
-            <w:r>
-              <w:rPr>
-                <w:rFonts w:ascii="Century Gothic" w:hAnsi="Century Gothic"/>
-                <w:b/>
-                <w:bCs/>
-                <w:color w:val="FF0000"/>
-              </w:rPr>
-              <w:t>x</w:t>
-            </w:r>
           </w:p>
         </w:tc>
         <w:tc>
@@ -20983,9 +21472,9 @@
     </w:p>
     <w:p/>
     <w:sectPr>
-      <w:headerReference w:type="default" r:id="rId20"/>
-      <w:footerReference w:type="default" r:id="rId21"/>
-      <w:footerReference w:type="first" r:id="rId22"/>
+      <w:headerReference w:type="default" r:id="rId21"/>
+      <w:footerReference w:type="default" r:id="rId22"/>
+      <w:footerReference w:type="first" r:id="rId23"/>
       <w:pgSz w:w="11909" w:h="16834" w:code="9"/>
       <w:pgMar w:top="1418" w:right="1701" w:bottom="1412" w:left="1701" w:header="720" w:footer="737" w:gutter="0"/>
       <w:cols w:space="720"/>
@@ -20996,7 +21485,7 @@
 </file>
 
 <file path=word/endnotes.xml><?xml version="1.0" encoding="utf-8"?>
-<w:endnotes xmlns:wpc="http://schemas.microsoft.com/office/word/2010/wordprocessingCanvas" xmlns:cx="http://schemas.microsoft.com/office/drawing/2014/chartex" xmlns:mc="http://schemas.openxmlformats.org/markup-compatibility/2006" xmlns:o="urn:schemas-microsoft-com:office:office" xmlns:r="http://schemas.openxmlformats.org/officeDocument/2006/relationships" xmlns:m="http://schemas.openxmlformats.org/officeDocument/2006/math" xmlns:v="urn:schemas-microsoft-com:vml" xmlns:wp14="http://schemas.microsoft.com/office/word/2010/wordprocessingDrawing" xmlns:wp="http://schemas.openxmlformats.org/drawingml/2006/wordprocessingDrawing" xmlns:w10="urn:schemas-microsoft-com:office:word" xmlns:w="http://schemas.openxmlformats.org/wordprocessingml/2006/main" xmlns:w14="http://schemas.microsoft.com/office/word/2010/wordml" xmlns:w15="http://schemas.microsoft.com/office/word/2012/wordml" xmlns:w16se="http://schemas.microsoft.com/office/word/2015/wordml/symex" xmlns:wpg="http://schemas.microsoft.com/office/word/2010/wordprocessingGroup" xmlns:wpi="http://schemas.microsoft.com/office/word/2010/wordprocessingInk" xmlns:wne="http://schemas.microsoft.com/office/word/2006/wordml" xmlns:wps="http://schemas.microsoft.com/office/word/2010/wordprocessingShape" mc:Ignorable="w14 w15 w16se wp14">
+<w:endnotes xmlns:wpc="http://schemas.microsoft.com/office/word/2010/wordprocessingCanvas" xmlns:cx="http://schemas.microsoft.com/office/drawing/2014/chartex" xmlns:cx1="http://schemas.microsoft.com/office/drawing/2015/9/8/chartex" xmlns:cx2="http://schemas.microsoft.com/office/drawing/2015/10/21/chartex" xmlns:cx3="http://schemas.microsoft.com/office/drawing/2016/5/9/chartex" xmlns:cx4="http://schemas.microsoft.com/office/drawing/2016/5/10/chartex" xmlns:cx5="http://schemas.microsoft.com/office/drawing/2016/5/11/chartex" xmlns:cx6="http://schemas.microsoft.com/office/drawing/2016/5/12/chartex" xmlns:cx7="http://schemas.microsoft.com/office/drawing/2016/5/13/chartex" xmlns:cx8="http://schemas.microsoft.com/office/drawing/2016/5/14/chartex" xmlns:mc="http://schemas.openxmlformats.org/markup-compatibility/2006" xmlns:aink="http://schemas.microsoft.com/office/drawing/2016/ink" xmlns:am3d="http://schemas.microsoft.com/office/drawing/2017/model3d" xmlns:o="urn:schemas-microsoft-com:office:office" xmlns:r="http://schemas.openxmlformats.org/officeDocument/2006/relationships" xmlns:m="http://schemas.openxmlformats.org/officeDocument/2006/math" xmlns:v="urn:schemas-microsoft-com:vml" xmlns:wp14="http://schemas.microsoft.com/office/word/2010/wordprocessingDrawing" xmlns:wp="http://schemas.openxmlformats.org/drawingml/2006/wordprocessingDrawing" xmlns:w10="urn:schemas-microsoft-com:office:word" xmlns:w="http://schemas.openxmlformats.org/wordprocessingml/2006/main" xmlns:w14="http://schemas.microsoft.com/office/word/2010/wordml" xmlns:w15="http://schemas.microsoft.com/office/word/2012/wordml" xmlns:w16cid="http://schemas.microsoft.com/office/word/2016/wordml/cid" xmlns:w16se="http://schemas.microsoft.com/office/word/2015/wordml/symex" xmlns:wpg="http://schemas.microsoft.com/office/word/2010/wordprocessingGroup" xmlns:wpi="http://schemas.microsoft.com/office/word/2010/wordprocessingInk" xmlns:wne="http://schemas.microsoft.com/office/word/2006/wordml" xmlns:wps="http://schemas.microsoft.com/office/word/2010/wordprocessingShape" mc:Ignorable="w14 w15 w16se w16cid wp14">
   <w:endnote w:type="separator" w:id="-1">
     <w:p>
       <w:r>
@@ -21015,7 +21504,7 @@
 </file>
 
 <file path=word/footer1.xml><?xml version="1.0" encoding="utf-8"?>
-<w:ftr xmlns:wpc="http://schemas.microsoft.com/office/word/2010/wordprocessingCanvas" xmlns:cx="http://schemas.microsoft.com/office/drawing/2014/chartex" xmlns:mc="http://schemas.openxmlformats.org/markup-compatibility/2006" xmlns:o="urn:schemas-microsoft-com:office:office" xmlns:r="http://schemas.openxmlformats.org/officeDocument/2006/relationships" xmlns:m="http://schemas.openxmlformats.org/officeDocument/2006/math" xmlns:v="urn:schemas-microsoft-com:vml" xmlns:wp14="http://schemas.microsoft.com/office/word/2010/wordprocessingDrawing" xmlns:wp="http://schemas.openxmlformats.org/drawingml/2006/wordprocessingDrawing" xmlns:w10="urn:schemas-microsoft-com:office:word" xmlns:w="http://schemas.openxmlformats.org/wordprocessingml/2006/main" xmlns:w14="http://schemas.microsoft.com/office/word/2010/wordml" xmlns:w15="http://schemas.microsoft.com/office/word/2012/wordml" xmlns:w16se="http://schemas.microsoft.com/office/word/2015/wordml/symex" xmlns:wpg="http://schemas.microsoft.com/office/word/2010/wordprocessingGroup" xmlns:wpi="http://schemas.microsoft.com/office/word/2010/wordprocessingInk" xmlns:wne="http://schemas.microsoft.com/office/word/2006/wordml" xmlns:wps="http://schemas.microsoft.com/office/word/2010/wordprocessingShape" mc:Ignorable="w14 w15 w16se wp14">
+<w:ftr xmlns:wpc="http://schemas.microsoft.com/office/word/2010/wordprocessingCanvas" xmlns:cx="http://schemas.microsoft.com/office/drawing/2014/chartex" xmlns:cx1="http://schemas.microsoft.com/office/drawing/2015/9/8/chartex" xmlns:cx2="http://schemas.microsoft.com/office/drawing/2015/10/21/chartex" xmlns:cx3="http://schemas.microsoft.com/office/drawing/2016/5/9/chartex" xmlns:cx4="http://schemas.microsoft.com/office/drawing/2016/5/10/chartex" xmlns:cx5="http://schemas.microsoft.com/office/drawing/2016/5/11/chartex" xmlns:cx6="http://schemas.microsoft.com/office/drawing/2016/5/12/chartex" xmlns:cx7="http://schemas.microsoft.com/office/drawing/2016/5/13/chartex" xmlns:cx8="http://schemas.microsoft.com/office/drawing/2016/5/14/chartex" xmlns:mc="http://schemas.openxmlformats.org/markup-compatibility/2006" xmlns:aink="http://schemas.microsoft.com/office/drawing/2016/ink" xmlns:am3d="http://schemas.microsoft.com/office/drawing/2017/model3d" xmlns:o="urn:schemas-microsoft-com:office:office" xmlns:r="http://schemas.openxmlformats.org/officeDocument/2006/relationships" xmlns:m="http://schemas.openxmlformats.org/officeDocument/2006/math" xmlns:v="urn:schemas-microsoft-com:vml" xmlns:wp14="http://schemas.microsoft.com/office/word/2010/wordprocessingDrawing" xmlns:wp="http://schemas.openxmlformats.org/drawingml/2006/wordprocessingDrawing" xmlns:w10="urn:schemas-microsoft-com:office:word" xmlns:w="http://schemas.openxmlformats.org/wordprocessingml/2006/main" xmlns:w14="http://schemas.microsoft.com/office/word/2010/wordml" xmlns:w15="http://schemas.microsoft.com/office/word/2012/wordml" xmlns:w16cid="http://schemas.microsoft.com/office/word/2016/wordml/cid" xmlns:w16se="http://schemas.microsoft.com/office/word/2015/wordml/symex" xmlns:wpg="http://schemas.microsoft.com/office/word/2010/wordprocessingGroup" xmlns:wpi="http://schemas.microsoft.com/office/word/2010/wordprocessingInk" xmlns:wne="http://schemas.microsoft.com/office/word/2006/wordml" xmlns:wps="http://schemas.microsoft.com/office/word/2010/wordprocessingShape" mc:Ignorable="w14 w15 w16se w16cid wp14">
   <w:p>
     <w:pPr>
       <w:pStyle w:val="Piedepgina"/>
@@ -21099,7 +21588,7 @@
         <w:sz w:val="16"/>
         <w:szCs w:val="16"/>
       </w:rPr>
-      <w:t>14</w:t>
+      <w:t>15</w:t>
     </w:r>
     <w:r>
       <w:rPr>
@@ -21154,7 +21643,7 @@
         <w:sz w:val="16"/>
         <w:szCs w:val="16"/>
       </w:rPr>
-      <w:t>14</w:t>
+      <w:t>15</w:t>
     </w:r>
     <w:r>
       <w:rPr>
@@ -21181,7 +21670,7 @@
 </file>
 
 <file path=word/footer2.xml><?xml version="1.0" encoding="utf-8"?>
-<w:ftr xmlns:wpc="http://schemas.microsoft.com/office/word/2010/wordprocessingCanvas" xmlns:cx="http://schemas.microsoft.com/office/drawing/2014/chartex" xmlns:mc="http://schemas.openxmlformats.org/markup-compatibility/2006" xmlns:o="urn:schemas-microsoft-com:office:office" xmlns:r="http://schemas.openxmlformats.org/officeDocument/2006/relationships" xmlns:m="http://schemas.openxmlformats.org/officeDocument/2006/math" xmlns:v="urn:schemas-microsoft-com:vml" xmlns:wp14="http://schemas.microsoft.com/office/word/2010/wordprocessingDrawing" xmlns:wp="http://schemas.openxmlformats.org/drawingml/2006/wordprocessingDrawing" xmlns:w10="urn:schemas-microsoft-com:office:word" xmlns:w="http://schemas.openxmlformats.org/wordprocessingml/2006/main" xmlns:w14="http://schemas.microsoft.com/office/word/2010/wordml" xmlns:w15="http://schemas.microsoft.com/office/word/2012/wordml" xmlns:w16se="http://schemas.microsoft.com/office/word/2015/wordml/symex" xmlns:wpg="http://schemas.microsoft.com/office/word/2010/wordprocessingGroup" xmlns:wpi="http://schemas.microsoft.com/office/word/2010/wordprocessingInk" xmlns:wne="http://schemas.microsoft.com/office/word/2006/wordml" xmlns:wps="http://schemas.microsoft.com/office/word/2010/wordprocessingShape" mc:Ignorable="w14 w15 w16se wp14">
+<w:ftr xmlns:wpc="http://schemas.microsoft.com/office/word/2010/wordprocessingCanvas" xmlns:cx="http://schemas.microsoft.com/office/drawing/2014/chartex" xmlns:cx1="http://schemas.microsoft.com/office/drawing/2015/9/8/chartex" xmlns:cx2="http://schemas.microsoft.com/office/drawing/2015/10/21/chartex" xmlns:cx3="http://schemas.microsoft.com/office/drawing/2016/5/9/chartex" xmlns:cx4="http://schemas.microsoft.com/office/drawing/2016/5/10/chartex" xmlns:cx5="http://schemas.microsoft.com/office/drawing/2016/5/11/chartex" xmlns:cx6="http://schemas.microsoft.com/office/drawing/2016/5/12/chartex" xmlns:cx7="http://schemas.microsoft.com/office/drawing/2016/5/13/chartex" xmlns:cx8="http://schemas.microsoft.com/office/drawing/2016/5/14/chartex" xmlns:mc="http://schemas.openxmlformats.org/markup-compatibility/2006" xmlns:aink="http://schemas.microsoft.com/office/drawing/2016/ink" xmlns:am3d="http://schemas.microsoft.com/office/drawing/2017/model3d" xmlns:o="urn:schemas-microsoft-com:office:office" xmlns:r="http://schemas.openxmlformats.org/officeDocument/2006/relationships" xmlns:m="http://schemas.openxmlformats.org/officeDocument/2006/math" xmlns:v="urn:schemas-microsoft-com:vml" xmlns:wp14="http://schemas.microsoft.com/office/word/2010/wordprocessingDrawing" xmlns:wp="http://schemas.openxmlformats.org/drawingml/2006/wordprocessingDrawing" xmlns:w10="urn:schemas-microsoft-com:office:word" xmlns:w="http://schemas.openxmlformats.org/wordprocessingml/2006/main" xmlns:w14="http://schemas.microsoft.com/office/word/2010/wordml" xmlns:w15="http://schemas.microsoft.com/office/word/2012/wordml" xmlns:w16cid="http://schemas.microsoft.com/office/word/2016/wordml/cid" xmlns:w16se="http://schemas.microsoft.com/office/word/2015/wordml/symex" xmlns:wpg="http://schemas.microsoft.com/office/word/2010/wordprocessingGroup" xmlns:wpi="http://schemas.microsoft.com/office/word/2010/wordprocessingInk" xmlns:wne="http://schemas.microsoft.com/office/word/2006/wordml" xmlns:wps="http://schemas.microsoft.com/office/word/2010/wordprocessingShape" mc:Ignorable="w14 w15 w16se w16cid wp14">
   <w:p>
     <w:pPr>
       <w:pStyle w:val="Piedepgina"/>
@@ -21325,7 +21814,7 @@
         <w:sz w:val="16"/>
         <w:szCs w:val="16"/>
       </w:rPr>
-      <w:t>14</w:t>
+      <w:t>15</w:t>
     </w:r>
     <w:r>
       <w:rPr>
@@ -21346,7 +21835,7 @@
 </file>
 
 <file path=word/footnotes.xml><?xml version="1.0" encoding="utf-8"?>
-<w:footnotes xmlns:wpc="http://schemas.microsoft.com/office/word/2010/wordprocessingCanvas" xmlns:cx="http://schemas.microsoft.com/office/drawing/2014/chartex" xmlns:mc="http://schemas.openxmlformats.org/markup-compatibility/2006" xmlns:o="urn:schemas-microsoft-com:office:office" xmlns:r="http://schemas.openxmlformats.org/officeDocument/2006/relationships" xmlns:m="http://schemas.openxmlformats.org/officeDocument/2006/math" xmlns:v="urn:schemas-microsoft-com:vml" xmlns:wp14="http://schemas.microsoft.com/office/word/2010/wordprocessingDrawing" xmlns:wp="http://schemas.openxmlformats.org/drawingml/2006/wordprocessingDrawing" xmlns:w10="urn:schemas-microsoft-com:office:word" xmlns:w="http://schemas.openxmlformats.org/wordprocessingml/2006/main" xmlns:w14="http://schemas.microsoft.com/office/word/2010/wordml" xmlns:w15="http://schemas.microsoft.com/office/word/2012/wordml" xmlns:w16se="http://schemas.microsoft.com/office/word/2015/wordml/symex" xmlns:wpg="http://schemas.microsoft.com/office/word/2010/wordprocessingGroup" xmlns:wpi="http://schemas.microsoft.com/office/word/2010/wordprocessingInk" xmlns:wne="http://schemas.microsoft.com/office/word/2006/wordml" xmlns:wps="http://schemas.microsoft.com/office/word/2010/wordprocessingShape" mc:Ignorable="w14 w15 w16se wp14">
+<w:footnotes xmlns:wpc="http://schemas.microsoft.com/office/word/2010/wordprocessingCanvas" xmlns:cx="http://schemas.microsoft.com/office/drawing/2014/chartex" xmlns:cx1="http://schemas.microsoft.com/office/drawing/2015/9/8/chartex" xmlns:cx2="http://schemas.microsoft.com/office/drawing/2015/10/21/chartex" xmlns:cx3="http://schemas.microsoft.com/office/drawing/2016/5/9/chartex" xmlns:cx4="http://schemas.microsoft.com/office/drawing/2016/5/10/chartex" xmlns:cx5="http://schemas.microsoft.com/office/drawing/2016/5/11/chartex" xmlns:cx6="http://schemas.microsoft.com/office/drawing/2016/5/12/chartex" xmlns:cx7="http://schemas.microsoft.com/office/drawing/2016/5/13/chartex" xmlns:cx8="http://schemas.microsoft.com/office/drawing/2016/5/14/chartex" xmlns:mc="http://schemas.openxmlformats.org/markup-compatibility/2006" xmlns:aink="http://schemas.microsoft.com/office/drawing/2016/ink" xmlns:am3d="http://schemas.microsoft.com/office/drawing/2017/model3d" xmlns:o="urn:schemas-microsoft-com:office:office" xmlns:r="http://schemas.openxmlformats.org/officeDocument/2006/relationships" xmlns:m="http://schemas.openxmlformats.org/officeDocument/2006/math" xmlns:v="urn:schemas-microsoft-com:vml" xmlns:wp14="http://schemas.microsoft.com/office/word/2010/wordprocessingDrawing" xmlns:wp="http://schemas.openxmlformats.org/drawingml/2006/wordprocessingDrawing" xmlns:w10="urn:schemas-microsoft-com:office:word" xmlns:w="http://schemas.openxmlformats.org/wordprocessingml/2006/main" xmlns:w14="http://schemas.microsoft.com/office/word/2010/wordml" xmlns:w15="http://schemas.microsoft.com/office/word/2012/wordml" xmlns:w16cid="http://schemas.microsoft.com/office/word/2016/wordml/cid" xmlns:w16se="http://schemas.microsoft.com/office/word/2015/wordml/symex" xmlns:wpg="http://schemas.microsoft.com/office/word/2010/wordprocessingGroup" xmlns:wpi="http://schemas.microsoft.com/office/word/2010/wordprocessingInk" xmlns:wne="http://schemas.microsoft.com/office/word/2006/wordml" xmlns:wps="http://schemas.microsoft.com/office/word/2010/wordprocessingShape" mc:Ignorable="w14 w15 w16se w16cid wp14">
   <w:footnote w:type="separator" w:id="-1">
     <w:p>
       <w:r>
@@ -21365,7 +21854,7 @@
 </file>
 
 <file path=word/header1.xml><?xml version="1.0" encoding="utf-8"?>
-<w:hdr xmlns:wpc="http://schemas.microsoft.com/office/word/2010/wordprocessingCanvas" xmlns:cx="http://schemas.microsoft.com/office/drawing/2014/chartex" xmlns:mc="http://schemas.openxmlformats.org/markup-compatibility/2006" xmlns:o="urn:schemas-microsoft-com:office:office" xmlns:r="http://schemas.openxmlformats.org/officeDocument/2006/relationships" xmlns:m="http://schemas.openxmlformats.org/officeDocument/2006/math" xmlns:v="urn:schemas-microsoft-com:vml" xmlns:wp14="http://schemas.microsoft.com/office/word/2010/wordprocessingDrawing" xmlns:wp="http://schemas.openxmlformats.org/drawingml/2006/wordprocessingDrawing" xmlns:w10="urn:schemas-microsoft-com:office:word" xmlns:w="http://schemas.openxmlformats.org/wordprocessingml/2006/main" xmlns:w14="http://schemas.microsoft.com/office/word/2010/wordml" xmlns:w15="http://schemas.microsoft.com/office/word/2012/wordml" xmlns:w16se="http://schemas.microsoft.com/office/word/2015/wordml/symex" xmlns:wpg="http://schemas.microsoft.com/office/word/2010/wordprocessingGroup" xmlns:wpi="http://schemas.microsoft.com/office/word/2010/wordprocessingInk" xmlns:wne="http://schemas.microsoft.com/office/word/2006/wordml" xmlns:wps="http://schemas.microsoft.com/office/word/2010/wordprocessingShape" mc:Ignorable="w14 w15 w16se wp14">
+<w:hdr xmlns:wpc="http://schemas.microsoft.com/office/word/2010/wordprocessingCanvas" xmlns:cx="http://schemas.microsoft.com/office/drawing/2014/chartex" xmlns:cx1="http://schemas.microsoft.com/office/drawing/2015/9/8/chartex" xmlns:cx2="http://schemas.microsoft.com/office/drawing/2015/10/21/chartex" xmlns:cx3="http://schemas.microsoft.com/office/drawing/2016/5/9/chartex" xmlns:cx4="http://schemas.microsoft.com/office/drawing/2016/5/10/chartex" xmlns:cx5="http://schemas.microsoft.com/office/drawing/2016/5/11/chartex" xmlns:cx6="http://schemas.microsoft.com/office/drawing/2016/5/12/chartex" xmlns:cx7="http://schemas.microsoft.com/office/drawing/2016/5/13/chartex" xmlns:cx8="http://schemas.microsoft.com/office/drawing/2016/5/14/chartex" xmlns:mc="http://schemas.openxmlformats.org/markup-compatibility/2006" xmlns:aink="http://schemas.microsoft.com/office/drawing/2016/ink" xmlns:am3d="http://schemas.microsoft.com/office/drawing/2017/model3d" xmlns:o="urn:schemas-microsoft-com:office:office" xmlns:r="http://schemas.openxmlformats.org/officeDocument/2006/relationships" xmlns:m="http://schemas.openxmlformats.org/officeDocument/2006/math" xmlns:v="urn:schemas-microsoft-com:vml" xmlns:wp14="http://schemas.microsoft.com/office/word/2010/wordprocessingDrawing" xmlns:wp="http://schemas.openxmlformats.org/drawingml/2006/wordprocessingDrawing" xmlns:w10="urn:schemas-microsoft-com:office:word" xmlns:w="http://schemas.openxmlformats.org/wordprocessingml/2006/main" xmlns:w14="http://schemas.microsoft.com/office/word/2010/wordml" xmlns:w15="http://schemas.microsoft.com/office/word/2012/wordml" xmlns:w16cid="http://schemas.microsoft.com/office/word/2016/wordml/cid" xmlns:w16se="http://schemas.microsoft.com/office/word/2015/wordml/symex" xmlns:wpg="http://schemas.microsoft.com/office/word/2010/wordprocessingGroup" xmlns:wpi="http://schemas.microsoft.com/office/word/2010/wordprocessingInk" xmlns:wne="http://schemas.microsoft.com/office/word/2006/wordml" xmlns:wps="http://schemas.microsoft.com/office/word/2010/wordprocessingShape" mc:Ignorable="w14 w15 w16se w16cid wp14">
   <w:p>
     <w:pPr>
       <w:pStyle w:val="Encabezado"/>
@@ -21390,7 +21879,7 @@
 </file>
 
 <file path=word/numbering.xml><?xml version="1.0" encoding="utf-8"?>
-<w:numbering xmlns:wpc="http://schemas.microsoft.com/office/word/2010/wordprocessingCanvas" xmlns:cx="http://schemas.microsoft.com/office/drawing/2014/chartex" xmlns:mc="http://schemas.openxmlformats.org/markup-compatibility/2006" xmlns:o="urn:schemas-microsoft-com:office:office" xmlns:r="http://schemas.openxmlformats.org/officeDocument/2006/relationships" xmlns:m="http://schemas.openxmlformats.org/officeDocument/2006/math" xmlns:v="urn:schemas-microsoft-com:vml" xmlns:wp14="http://schemas.microsoft.com/office/word/2010/wordprocessingDrawing" xmlns:wp="http://schemas.openxmlformats.org/drawingml/2006/wordprocessingDrawing" xmlns:w10="urn:schemas-microsoft-com:office:word" xmlns:w="http://schemas.openxmlformats.org/wordprocessingml/2006/main" xmlns:w14="http://schemas.microsoft.com/office/word/2010/wordml" xmlns:w15="http://schemas.microsoft.com/office/word/2012/wordml" xmlns:w16se="http://schemas.microsoft.com/office/word/2015/wordml/symex" xmlns:wpg="http://schemas.microsoft.com/office/word/2010/wordprocessingGroup" xmlns:wpi="http://schemas.microsoft.com/office/word/2010/wordprocessingInk" xmlns:wne="http://schemas.microsoft.com/office/word/2006/wordml" xmlns:wps="http://schemas.microsoft.com/office/word/2010/wordprocessingShape" mc:Ignorable="w14 w15 w16se wp14">
+<w:numbering xmlns:wpc="http://schemas.microsoft.com/office/word/2010/wordprocessingCanvas" xmlns:cx="http://schemas.microsoft.com/office/drawing/2014/chartex" xmlns:cx1="http://schemas.microsoft.com/office/drawing/2015/9/8/chartex" xmlns:cx2="http://schemas.microsoft.com/office/drawing/2015/10/21/chartex" xmlns:cx3="http://schemas.microsoft.com/office/drawing/2016/5/9/chartex" xmlns:cx4="http://schemas.microsoft.com/office/drawing/2016/5/10/chartex" xmlns:cx5="http://schemas.microsoft.com/office/drawing/2016/5/11/chartex" xmlns:cx6="http://schemas.microsoft.com/office/drawing/2016/5/12/chartex" xmlns:cx7="http://schemas.microsoft.com/office/drawing/2016/5/13/chartex" xmlns:cx8="http://schemas.microsoft.com/office/drawing/2016/5/14/chartex" xmlns:mc="http://schemas.openxmlformats.org/markup-compatibility/2006" xmlns:aink="http://schemas.microsoft.com/office/drawing/2016/ink" xmlns:am3d="http://schemas.microsoft.com/office/drawing/2017/model3d" xmlns:o="urn:schemas-microsoft-com:office:office" xmlns:r="http://schemas.openxmlformats.org/officeDocument/2006/relationships" xmlns:m="http://schemas.openxmlformats.org/officeDocument/2006/math" xmlns:v="urn:schemas-microsoft-com:vml" xmlns:wp14="http://schemas.microsoft.com/office/word/2010/wordprocessingDrawing" xmlns:wp="http://schemas.openxmlformats.org/drawingml/2006/wordprocessingDrawing" xmlns:w10="urn:schemas-microsoft-com:office:word" xmlns:w="http://schemas.openxmlformats.org/wordprocessingml/2006/main" xmlns:w14="http://schemas.microsoft.com/office/word/2010/wordml" xmlns:w15="http://schemas.microsoft.com/office/word/2012/wordml" xmlns:w16cid="http://schemas.microsoft.com/office/word/2016/wordml/cid" xmlns:w16se="http://schemas.microsoft.com/office/word/2015/wordml/symex" xmlns:wpg="http://schemas.microsoft.com/office/word/2010/wordprocessingGroup" xmlns:wpi="http://schemas.microsoft.com/office/word/2010/wordprocessingInk" xmlns:wne="http://schemas.microsoft.com/office/word/2006/wordml" xmlns:wps="http://schemas.microsoft.com/office/word/2010/wordprocessingShape" mc:Ignorable="w14 w15 w16se w16cid wp14">
   <w:abstractNum w:abstractNumId="0" w15:restartNumberingAfterBreak="0">
     <w:nsid w:val="FFFFFFFB"/>
     <w:multiLevelType w:val="multilevel"/>
@@ -26853,7 +27342,7 @@
 </file>
 
 <file path=word/styles.xml><?xml version="1.0" encoding="utf-8"?>
-<w:styles xmlns:mc="http://schemas.openxmlformats.org/markup-compatibility/2006" xmlns:r="http://schemas.openxmlformats.org/officeDocument/2006/relationships" xmlns:w="http://schemas.openxmlformats.org/wordprocessingml/2006/main" xmlns:w14="http://schemas.microsoft.com/office/word/2010/wordml" xmlns:w15="http://schemas.microsoft.com/office/word/2012/wordml" xmlns:w16se="http://schemas.microsoft.com/office/word/2015/wordml/symex" mc:Ignorable="w14 w15 w16se">
+<w:styles xmlns:mc="http://schemas.openxmlformats.org/markup-compatibility/2006" xmlns:r="http://schemas.openxmlformats.org/officeDocument/2006/relationships" xmlns:w="http://schemas.openxmlformats.org/wordprocessingml/2006/main" xmlns:w14="http://schemas.microsoft.com/office/word/2010/wordml" xmlns:w15="http://schemas.microsoft.com/office/word/2012/wordml" xmlns:w16cid="http://schemas.microsoft.com/office/word/2016/wordml/cid" xmlns:w16se="http://schemas.microsoft.com/office/word/2015/wordml/symex" mc:Ignorable="w14 w15 w16se w16cid">
   <w:docDefaults>
     <w:rPrDefault>
       <w:rPr>
@@ -26863,7 +27352,7 @@
     </w:rPrDefault>
     <w:pPrDefault/>
   </w:docDefaults>
-  <w:latentStyles w:defLockedState="0" w:defUIPriority="0" w:defSemiHidden="0" w:defUnhideWhenUsed="0" w:defQFormat="0" w:count="371">
+  <w:latentStyles w:defLockedState="0" w:defUIPriority="0" w:defSemiHidden="0" w:defUnhideWhenUsed="0" w:defQFormat="0" w:count="375">
     <w:lsdException w:name="Normal" w:qFormat="1"/>
     <w:lsdException w:name="heading 1" w:qFormat="1"/>
     <w:lsdException w:name="heading 2" w:qFormat="1"/>
@@ -27226,6 +27715,10 @@
     <w:lsdException w:name="List Table 5 Dark Accent 6" w:uiPriority="50"/>
     <w:lsdException w:name="List Table 6 Colorful Accent 6" w:uiPriority="51"/>
     <w:lsdException w:name="List Table 7 Colorful Accent 6" w:uiPriority="52"/>
+    <w:lsdException w:name="Mention" w:semiHidden="1" w:uiPriority="99" w:unhideWhenUsed="1"/>
+    <w:lsdException w:name="Smart Hyperlink" w:semiHidden="1" w:uiPriority="99" w:unhideWhenUsed="1"/>
+    <w:lsdException w:name="Hashtag" w:semiHidden="1" w:uiPriority="99" w:unhideWhenUsed="1"/>
+    <w:lsdException w:name="Unresolved Mention" w:semiHidden="1" w:uiPriority="99" w:unhideWhenUsed="1"/>
   </w:latentStyles>
   <w:style w:type="paragraph" w:default="1" w:styleId="Normal">
     <w:name w:val="Normal"/>
@@ -28395,7 +28888,7 @@
 </file>
 
 <file path=customXml/itemProps1.xml><?xml version="1.0" encoding="utf-8"?>
-<ds:datastoreItem xmlns:ds="http://schemas.openxmlformats.org/officeDocument/2006/customXml" ds:itemID="{1C8F0252-6D02-4EFC-A6E9-B725EEC17D53}">
+<ds:datastoreItem xmlns:ds="http://schemas.openxmlformats.org/officeDocument/2006/customXml" ds:itemID="{1B285DEC-BB44-492F-81A7-2444FDDA4EED}">
   <ds:schemaRefs>
     <ds:schemaRef ds:uri="http://schemas.openxmlformats.org/officeDocument/2006/bibliography"/>
   </ds:schemaRefs>

</xml_diff>